<commit_message>
Math 10 vector test and Complex Day 2
</commit_message>
<xml_diff>
--- a/bc/logistic/logistic-test.docx
+++ b/bc/logistic/logistic-test.docx
@@ -4,10 +4,345 @@
   <w:body>
     <w:p>
       <w:pPr>
+        <w:pStyle w:val="BodyText"/>
+        <w:jc w:val="center"/>
+        <w:rPr>
+          <w:sz w:val="44"/>
+          <w:szCs w:val="44"/>
+        </w:rPr>
+      </w:pPr>
+      <w:bookmarkStart w:id="0" w:name="logistic-and-de-test"/>
+      <w:bookmarkStart w:id="1" w:name="bookmark=id.gjdgxs" w:colFirst="0" w:colLast="0"/>
+      <w:bookmarkEnd w:id="1"/>
+      <w:r>
+        <w:rPr>
+          <w:sz w:val="44"/>
+          <w:szCs w:val="44"/>
+        </w:rPr>
+        <w:t xml:space="preserve">AOS </w:t>
+      </w:r>
+      <w:r>
+        <w:rPr>
+          <w:sz w:val="44"/>
+          <w:szCs w:val="44"/>
+        </w:rPr>
+        <w:t>Senior AP Calculus BC</w:t>
+      </w:r>
+      <w:r>
+        <w:rPr>
+          <w:sz w:val="44"/>
+          <w:szCs w:val="44"/>
+        </w:rPr>
+        <w:t>, Spring 2024</w:t>
+      </w:r>
+      <w:r>
+        <w:rPr>
+          <w:sz w:val="44"/>
+          <w:szCs w:val="44"/>
+        </w:rPr>
+        <w:br/>
+      </w:r>
+      <w:r>
+        <w:rPr>
+          <w:sz w:val="36"/>
+          <w:szCs w:val="36"/>
+        </w:rPr>
+        <w:t>Major Summative #</w:t>
+      </w:r>
+      <w:r>
+        <w:rPr>
+          <w:sz w:val="36"/>
+          <w:szCs w:val="36"/>
+        </w:rPr>
+        <w:t>9</w:t>
+      </w:r>
+      <w:r>
+        <w:rPr>
+          <w:sz w:val="36"/>
+          <w:szCs w:val="36"/>
+        </w:rPr>
+        <w:t xml:space="preserve"> (with Calculator)</w:t>
+      </w:r>
+      <w:r>
+        <w:rPr>
+          <w:sz w:val="36"/>
+          <w:szCs w:val="36"/>
+        </w:rPr>
+        <w:br/>
+      </w:r>
+      <w:r>
+        <w:rPr>
+          <w:i/>
+          <w:iCs/>
+          <w:sz w:val="36"/>
+          <w:szCs w:val="36"/>
+        </w:rPr>
+        <w:t>Differential Equation and Logistic Growth</w:t>
+      </w:r>
+      <w:r>
+        <w:rPr>
+          <w:i/>
+          <w:iCs/>
+          <w:sz w:val="36"/>
+          <w:szCs w:val="36"/>
+        </w:rPr>
+        <w:br/>
+      </w:r>
+      <w:r>
+        <w:rPr>
+          <w:i/>
+          <w:iCs/>
+        </w:rPr>
+        <w:t>_______/</w:t>
+      </w:r>
+    </w:p>
+    <w:p>
+      <w:pPr>
+        <w:pStyle w:val="BodyText"/>
+      </w:pPr>
+      <w:r>
+        <w:rPr>
+          <w:noProof/>
+        </w:rPr>
+        <w:drawing>
+          <wp:inline distT="0" distB="0" distL="0" distR="0" wp14:anchorId="19B41BAF" wp14:editId="2D96CB09">
+            <wp:extent cx="5728970" cy="1562735"/>
+            <wp:effectExtent l="0" t="0" r="0" b="0"/>
+            <wp:docPr id="1" name="Picture"/>
+            <wp:cNvGraphicFramePr>
+              <a:graphicFrameLocks xmlns:a="http://schemas.openxmlformats.org/drawingml/2006/main" noChangeAspect="1"/>
+            </wp:cNvGraphicFramePr>
+            <a:graphic xmlns:a="http://schemas.openxmlformats.org/drawingml/2006/main">
+              <a:graphicData uri="http://schemas.openxmlformats.org/drawingml/2006/picture">
+                <pic:pic xmlns:pic="http://schemas.openxmlformats.org/drawingml/2006/picture">
+                  <pic:nvPicPr>
+                    <pic:cNvPr id="1" name="Picture"/>
+                    <pic:cNvPicPr>
+                      <a:picLocks noChangeAspect="1" noChangeArrowheads="1"/>
+                    </pic:cNvPicPr>
+                  </pic:nvPicPr>
+                  <pic:blipFill>
+                    <a:blip r:embed="rId7"/>
+                    <a:stretch>
+                      <a:fillRect/>
+                    </a:stretch>
+                  </pic:blipFill>
+                  <pic:spPr bwMode="auto">
+                    <a:xfrm>
+                      <a:off x="0" y="0"/>
+                      <a:ext cx="5728970" cy="1562735"/>
+                    </a:xfrm>
+                    <a:prstGeom prst="rect">
+                      <a:avLst/>
+                    </a:prstGeom>
+                  </pic:spPr>
+                </pic:pic>
+              </a:graphicData>
+            </a:graphic>
+          </wp:inline>
+        </w:drawing>
+      </w:r>
+    </w:p>
+    <w:p>
+      <w:pPr>
+        <w:pStyle w:val="BodyText"/>
+      </w:pPr>
+      <w:r>
+        <w:t>Honesty and integrity are the foundations of good academic work. Whether you are working on a problem set, lab report, project, presentation, or paper, do not engage in plagiarism, unauthorized collaboration, cheating, or facilitating academic dishonesty. Our expectation is for our students to be successful while being trustworthy. The honor code is not intended to be punitive, but rather a guide for all students and faculty to follow. For these reasons, the Academies of Loudoun will uphold the following Honor Code:</w:t>
+      </w:r>
+    </w:p>
+    <w:p>
+      <w:pPr>
+        <w:pStyle w:val="BodyText"/>
+        <w:pBdr>
+          <w:top w:val="single" w:sz="4" w:space="1" w:color="auto"/>
+          <w:left w:val="single" w:sz="4" w:space="4" w:color="auto"/>
+          <w:bottom w:val="single" w:sz="4" w:space="1" w:color="auto"/>
+          <w:right w:val="single" w:sz="4" w:space="4" w:color="auto"/>
+        </w:pBdr>
+        <w:jc w:val="center"/>
+        <w:rPr>
+          <w:i/>
+          <w:iCs/>
+        </w:rPr>
+      </w:pPr>
+      <w:r>
+        <w:rPr>
+          <w:i/>
+          <w:iCs/>
+        </w:rPr>
+        <w:t>On my honor, I have not accepted or provided any unauthorized aid on this test, quiz, or assignment.</w:t>
+      </w:r>
+    </w:p>
+    <w:p>
+      <w:pPr>
+        <w:pStyle w:val="BodyText"/>
+      </w:pPr>
+      <w:r>
+        <w:t>As an Academies of Loudoun student, you agreed to uphold the Academies Honor Code. Please write the Honor Code Pledge below and sign this document.</w:t>
+      </w:r>
+    </w:p>
+    <w:p>
+      <w:pPr>
+        <w:pStyle w:val="BodyText"/>
+        <w:pBdr>
+          <w:between w:val="single" w:sz="4" w:space="1" w:color="auto"/>
+        </w:pBdr>
+      </w:pPr>
+    </w:p>
+    <w:p>
+      <w:pPr>
+        <w:pStyle w:val="BodyText"/>
+        <w:pBdr>
+          <w:between w:val="single" w:sz="4" w:space="1" w:color="auto"/>
+        </w:pBdr>
+      </w:pPr>
+    </w:p>
+    <w:p>
+      <w:pPr>
+        <w:pStyle w:val="BodyText"/>
+        <w:pBdr>
+          <w:between w:val="single" w:sz="4" w:space="1" w:color="auto"/>
+        </w:pBdr>
+      </w:pPr>
+    </w:p>
+    <w:p>
+      <w:pPr>
+        <w:pStyle w:val="BodyText"/>
+        <w:pBdr>
+          <w:between w:val="single" w:sz="4" w:space="1" w:color="auto"/>
+        </w:pBdr>
+      </w:pPr>
+    </w:p>
+    <w:p>
+      <w:pPr>
+        <w:pStyle w:val="BodyText"/>
+        <w:rPr>
+          <w:b/>
+          <w:bCs/>
+        </w:rPr>
+      </w:pPr>
+    </w:p>
+    <w:p>
+      <w:pPr>
+        <w:pStyle w:val="BodyText"/>
+        <w:rPr>
+          <w:b/>
+          <w:bCs/>
+        </w:rPr>
+      </w:pPr>
+    </w:p>
+    <w:p>
+      <w:pPr>
+        <w:pStyle w:val="BodyText"/>
+        <w:pBdr>
+          <w:bottom w:val="single" w:sz="4" w:space="1" w:color="auto"/>
+        </w:pBdr>
+        <w:rPr>
+          <w:b/>
+          <w:bCs/>
+        </w:rPr>
+      </w:pPr>
+    </w:p>
+    <w:p>
+      <w:pPr>
+        <w:rPr>
+          <w:b/>
+          <w:bCs/>
+        </w:rPr>
+      </w:pPr>
+      <w:r>
+        <w:rPr>
+          <w:b/>
+          <w:bCs/>
+        </w:rPr>
+        <w:t>Student Signature</w:t>
+      </w:r>
+      <w:r>
+        <w:tab/>
+      </w:r>
+      <w:r>
+        <w:tab/>
+      </w:r>
+      <w:r>
+        <w:tab/>
+      </w:r>
+      <w:r>
+        <w:tab/>
+      </w:r>
+      <w:r>
+        <w:rPr>
+          <w:b/>
+          <w:bCs/>
+        </w:rPr>
+        <w:t>Class</w:t>
+      </w:r>
+      <w:r>
+        <w:t xml:space="preserve"> </w:t>
+      </w:r>
+      <w:r>
+        <w:tab/>
+      </w:r>
+      <w:r>
+        <w:tab/>
+      </w:r>
+      <w:r>
+        <w:tab/>
+      </w:r>
+      <w:r>
+        <w:tab/>
+      </w:r>
+      <w:r>
+        <w:rPr>
+          <w:b/>
+          <w:bCs/>
+        </w:rPr>
+        <w:t>Date</w:t>
+      </w:r>
+    </w:p>
+    <w:p>
+      <w:pPr>
+        <w:rPr>
+          <w:b/>
+          <w:bCs/>
+        </w:rPr>
+      </w:pPr>
+    </w:p>
+    <w:p>
+      <w:pPr>
+        <w:rPr>
+          <w:rFonts w:asciiTheme="majorHAnsi" w:eastAsiaTheme="majorEastAsia" w:hAnsiTheme="majorHAnsi" w:cstheme="majorBidi"/>
+          <w:b/>
+          <w:bCs/>
+          <w:color w:val="4F81BD" w:themeColor="accent1"/>
+          <w:sz w:val="32"/>
+          <w:szCs w:val="32"/>
+        </w:rPr>
+      </w:pPr>
+      <w:r>
+        <w:rPr>
+          <w:b/>
+          <w:bCs/>
+        </w:rPr>
+        <w:t xml:space="preserve">Print Name: </w:t>
+      </w:r>
+      <w:r>
+        <w:rPr>
+          <w:b/>
+          <w:bCs/>
+        </w:rPr>
+        <w:tab/>
+      </w:r>
+      <w:r>
+        <w:br w:type="page"/>
+      </w:r>
+    </w:p>
+    <w:p>
+      <w:pPr>
         <w:pStyle w:val="Heading1"/>
       </w:pPr>
-      <w:bookmarkStart w:id="0" w:name="logistic-and-de-test"/>
-      <w:r>
+      <w:r>
+        <w:lastRenderedPageBreak/>
         <w:t>Logistic and DE Test</w:t>
       </w:r>
     </w:p>
@@ -15,7 +350,7 @@
       <w:pPr>
         <w:pStyle w:val="Heading2"/>
       </w:pPr>
-      <w:bookmarkStart w:id="1" w:name="question-bank"/>
+      <w:bookmarkStart w:id="2" w:name="question-bank"/>
       <w:r>
         <w:t>Question Bank</w:t>
       </w:r>
@@ -27,7 +362,7 @@
       <w:pPr>
         <w:pStyle w:val="Heading3"/>
       </w:pPr>
-      <w:bookmarkStart w:id="2" w:name="logistic"/>
+      <w:bookmarkStart w:id="3" w:name="logistic"/>
       <w:r>
         <w:t>Logistic</w:t>
       </w:r>
@@ -441,7 +776,15 @@
         <w:t>may</w:t>
       </w:r>
       <w:r>
-        <w:t xml:space="preserve"> include undetermined constants, if that is appropriate.</w:t>
+        <w:t xml:space="preserve"> include undetermined </w:t>
+      </w:r>
+      <w:proofErr w:type="gramStart"/>
+      <w:r>
+        <w:t>constants, if</w:t>
+      </w:r>
+      <w:proofErr w:type="gramEnd"/>
+      <w:r>
+        <w:t xml:space="preserve"> that is appropriate.</w:t>
       </w:r>
     </w:p>
     <w:p>
@@ -1324,7 +1667,15 @@
         </m:r>
       </m:oMath>
       <w:r>
-        <w:t xml:space="preserve"> has a point of inflection for </w:t>
+        <w:t xml:space="preserve"> has a point </w:t>
+      </w:r>
+      <w:proofErr w:type="spellStart"/>
+      <w:r>
+        <w:t>of</w:t>
+      </w:r>
+      <w:proofErr w:type="spellEnd"/>
+      <w:r>
+        <w:t xml:space="preserve"> inflection for </w:t>
       </w:r>
       <m:oMath>
         <m:r>
@@ -1362,6 +1713,7 @@
         </w:numPr>
       </w:pPr>
       <w:r>
+        <w:lastRenderedPageBreak/>
         <w:t xml:space="preserve">The maximum rate of change of </w:t>
       </w:r>
       <m:oMath>
@@ -1493,7 +1845,17 @@
         </m:f>
       </m:oMath>
       <w:r>
-        <w:t xml:space="preserve"> of the number of people in a mall is modeled by a logistic differential equation. The maximum number of people allowed in the mall is 2000 . At 10 A.M., the number of people in the mall is 200 and is increasing at a instantaneous rate of 400 people per hour. Which of the following differential equations describe this situation?</w:t>
+        <w:t xml:space="preserve"> of the number of people in a mall is modeled by a logistic differential equation. The maximum number of people allowed in the mall is 2000 . At 10 A.M., the number of people in the mall is 200 and is increasing at </w:t>
+      </w:r>
+      <w:proofErr w:type="spellStart"/>
+      <w:proofErr w:type="gramStart"/>
+      <w:r>
+        <w:t>a</w:t>
+      </w:r>
+      <w:proofErr w:type="spellEnd"/>
+      <w:proofErr w:type="gramEnd"/>
+      <w:r>
+        <w:t xml:space="preserve"> instantaneous rate of 400 people per hour. Which of the following differential equations describe this situation?</w:t>
       </w:r>
     </w:p>
     <w:p>
@@ -2655,8 +3017,8 @@
       <w:pPr>
         <w:pStyle w:val="Heading3"/>
       </w:pPr>
-      <w:bookmarkStart w:id="3" w:name="diff-eq"/>
-      <w:bookmarkEnd w:id="2"/>
+      <w:bookmarkStart w:id="4" w:name="diff-eq"/>
+      <w:bookmarkEnd w:id="3"/>
       <w:r>
         <w:t>Diff EQ</w:t>
       </w:r>
@@ -3313,6 +3675,7 @@
           <w:rPr>
             <w:rFonts w:ascii="Cambria Math" w:hAnsi="Cambria Math"/>
           </w:rPr>
+          <w:lastRenderedPageBreak/>
           <m:t>x</m:t>
         </m:r>
         <m:f>
@@ -3743,7 +4106,15 @@
         </w:numPr>
       </w:pPr>
       <w:r>
-        <w:t>Graph the particular solution through (2,0)</w:t>
+        <w:t xml:space="preserve">Graph the </w:t>
+      </w:r>
+      <w:proofErr w:type="gramStart"/>
+      <w:r>
+        <w:t>particular solution</w:t>
+      </w:r>
+      <w:proofErr w:type="gramEnd"/>
+      <w:r>
+        <w:t xml:space="preserve"> through (2,0)</w:t>
       </w:r>
     </w:p>
     <w:p>
@@ -4410,8 +4781,8 @@
         </m:d>
       </m:oMath>
       <w:bookmarkEnd w:id="0"/>
-      <w:bookmarkEnd w:id="1"/>
-      <w:bookmarkEnd w:id="3"/>
+      <w:bookmarkEnd w:id="2"/>
+      <w:bookmarkEnd w:id="4"/>
     </w:p>
     <w:sectPr>
       <w:pgSz w:w="12240" w:h="15840"/>
@@ -5350,6 +5721,13 @@
     <w:lsdException w:name="Placeholder Text" w:semiHidden="1"/>
     <w:lsdException w:name="Light Shading"/>
     <w:lsdException w:name="Light List"/>
+    <w:lsdException w:name="Light Grid"/>
+    <w:lsdException w:name="Medium Shading 1"/>
+    <w:lsdException w:name="Medium Shading 2"/>
+    <w:lsdException w:name="Medium List 1"/>
+    <w:lsdException w:name="Medium List 2"/>
+    <w:lsdException w:name="Medium Grid 1"/>
+    <w:lsdException w:name="Medium Grid 2"/>
     <w:lsdException w:name="Medium Grid 3"/>
     <w:lsdException w:name="Dark List"/>
     <w:lsdException w:name="Colorful Shading"/>

</xml_diff>